<commit_message>
Modified project specification document to include project design details
</commit_message>
<xml_diff>
--- a/ProjectDocumentation/LockedMeProjectSpecification.docx
+++ b/ProjectDocumentation/LockedMeProjectSpecification.docx
@@ -40,6 +40,7 @@
         <w:jc w:val="center"/>
         <w:rPr>
           <w:rFonts w:cstheme="minorHAnsi"/>
+          <w:b/>
           <w:sz w:val="48"/>
           <w:szCs w:val="48"/>
           <w:shd w:val="clear" w:color="auto" w:fill="FFFFFF"/>
@@ -48,6 +49,7 @@
       <w:r>
         <w:rPr>
           <w:rFonts w:cstheme="minorHAnsi"/>
+          <w:b/>
           <w:sz w:val="48"/>
           <w:szCs w:val="48"/>
           <w:shd w:val="clear" w:color="auto" w:fill="FFFFFF"/>
@@ -57,6 +59,7 @@
       <w:r>
         <w:rPr>
           <w:rFonts w:cstheme="minorHAnsi"/>
+          <w:b/>
           <w:sz w:val="48"/>
           <w:szCs w:val="48"/>
           <w:shd w:val="clear" w:color="auto" w:fill="FFFFFF"/>
@@ -66,6 +69,7 @@
       <w:r>
         <w:rPr>
           <w:rFonts w:cstheme="minorHAnsi"/>
+          <w:b/>
           <w:sz w:val="48"/>
           <w:szCs w:val="48"/>
           <w:shd w:val="clear" w:color="auto" w:fill="FFFFFF"/>
@@ -75,6 +79,7 @@
       <w:r>
         <w:rPr>
           <w:rFonts w:cstheme="minorHAnsi"/>
+          <w:b/>
           <w:sz w:val="48"/>
           <w:szCs w:val="48"/>
           <w:shd w:val="clear" w:color="auto" w:fill="FFFFFF"/>
@@ -84,6 +89,7 @@
       <w:r>
         <w:rPr>
           <w:rFonts w:cstheme="minorHAnsi"/>
+          <w:b/>
           <w:sz w:val="48"/>
           <w:szCs w:val="48"/>
           <w:shd w:val="clear" w:color="auto" w:fill="FFFFFF"/>
@@ -97,20 +103,11 @@
         <w:rPr>
           <w:rFonts w:ascii="Helvetica" w:hAnsi="Helvetica" w:cs="Helvetica"/>
           <w:color w:val="4D575D"/>
-          <w:sz w:val="14"/>
-          <w:szCs w:val="14"/>
+          <w:sz w:val="36"/>
+          <w:szCs w:val="36"/>
           <w:shd w:val="clear" w:color="auto" w:fill="FFFFFF"/>
         </w:rPr>
       </w:pPr>
-      <w:r>
-        <w:rPr>
-          <w:rFonts w:cstheme="minorHAnsi"/>
-          <w:sz w:val="48"/>
-          <w:szCs w:val="48"/>
-          <w:shd w:val="clear" w:color="auto" w:fill="FFFFFF"/>
-        </w:rPr>
-        <w:t>By: Binu Thankachan</w:t>
-      </w:r>
     </w:p>
     <w:p>
       <w:pPr>
@@ -516,6 +513,7 @@
               <w:tab w:val="right" w:leader="dot" w:pos="9350"/>
             </w:tabs>
             <w:rPr>
+              <w:rFonts w:eastAsiaTheme="minorEastAsia"/>
               <w:noProof/>
             </w:rPr>
           </w:pPr>
@@ -528,7 +526,7 @@
           <w:r>
             <w:fldChar w:fldCharType="separate"/>
           </w:r>
-          <w:hyperlink w:anchor="_Toc79353204" w:history="1">
+          <w:hyperlink w:anchor="_Toc79355707" w:history="1">
             <w:r>
               <w:rPr>
                 <w:rStyle w:val="Hyperlink"/>
@@ -555,7 +553,143 @@
                 <w:noProof/>
                 <w:webHidden/>
               </w:rPr>
-              <w:instrText xml:space="preserve"> PAGEREF _Toc79353204 \h </w:instrText>
+              <w:instrText xml:space="preserve"> PAGEREF _Toc79355707 \h </w:instrText>
+            </w:r>
+            <w:r>
+              <w:rPr>
+                <w:noProof/>
+                <w:webHidden/>
+              </w:rPr>
+            </w:r>
+            <w:r>
+              <w:rPr>
+                <w:noProof/>
+                <w:webHidden/>
+              </w:rPr>
+              <w:fldChar w:fldCharType="separate"/>
+            </w:r>
+            <w:r>
+              <w:rPr>
+                <w:noProof/>
+                <w:webHidden/>
+              </w:rPr>
+              <w:t>3</w:t>
+            </w:r>
+            <w:r>
+              <w:rPr>
+                <w:noProof/>
+                <w:webHidden/>
+              </w:rPr>
+              <w:fldChar w:fldCharType="end"/>
+            </w:r>
+          </w:hyperlink>
+        </w:p>
+        <w:p>
+          <w:pPr>
+            <w:pStyle w:val="TOC2"/>
+            <w:tabs>
+              <w:tab w:val="right" w:leader="dot" w:pos="9350"/>
+            </w:tabs>
+            <w:rPr>
+              <w:noProof/>
+            </w:rPr>
+          </w:pPr>
+          <w:hyperlink w:anchor="_Toc79355708" w:history="1">
+            <w:r>
+              <w:rPr>
+                <w:rStyle w:val="Hyperlink"/>
+                <w:noProof/>
+              </w:rPr>
+              <w:t>Project Epic:</w:t>
+            </w:r>
+            <w:r>
+              <w:rPr>
+                <w:noProof/>
+                <w:webHidden/>
+              </w:rPr>
+              <w:tab/>
+            </w:r>
+            <w:r>
+              <w:rPr>
+                <w:noProof/>
+                <w:webHidden/>
+              </w:rPr>
+              <w:fldChar w:fldCharType="begin"/>
+            </w:r>
+            <w:r>
+              <w:rPr>
+                <w:noProof/>
+                <w:webHidden/>
+              </w:rPr>
+              <w:instrText xml:space="preserve"> PAGEREF _Toc79355708 \h </w:instrText>
+            </w:r>
+            <w:r>
+              <w:rPr>
+                <w:noProof/>
+                <w:webHidden/>
+              </w:rPr>
+            </w:r>
+            <w:r>
+              <w:rPr>
+                <w:noProof/>
+                <w:webHidden/>
+              </w:rPr>
+              <w:fldChar w:fldCharType="separate"/>
+            </w:r>
+            <w:r>
+              <w:rPr>
+                <w:noProof/>
+                <w:webHidden/>
+              </w:rPr>
+              <w:t>3</w:t>
+            </w:r>
+            <w:r>
+              <w:rPr>
+                <w:noProof/>
+                <w:webHidden/>
+              </w:rPr>
+              <w:fldChar w:fldCharType="end"/>
+            </w:r>
+          </w:hyperlink>
+        </w:p>
+        <w:p>
+          <w:pPr>
+            <w:pStyle w:val="TOC2"/>
+            <w:tabs>
+              <w:tab w:val="right" w:leader="dot" w:pos="9350"/>
+            </w:tabs>
+            <w:rPr>
+              <w:noProof/>
+            </w:rPr>
+          </w:pPr>
+          <w:hyperlink w:anchor="_Toc79355709" w:history="1">
+            <w:r>
+              <w:rPr>
+                <w:rStyle w:val="Hyperlink"/>
+                <w:noProof/>
+              </w:rPr>
+              <w:t>User Stories and Sprint Assignments:</w:t>
+            </w:r>
+            <w:r>
+              <w:rPr>
+                <w:noProof/>
+                <w:webHidden/>
+              </w:rPr>
+              <w:tab/>
+            </w:r>
+            <w:r>
+              <w:rPr>
+                <w:noProof/>
+                <w:webHidden/>
+              </w:rPr>
+              <w:fldChar w:fldCharType="begin"/>
+            </w:r>
+            <w:r>
+              <w:rPr>
+                <w:noProof/>
+                <w:webHidden/>
+              </w:rPr>
+              <w:instrText xml:space="preserve"> PAGEREF _Toc79355709 \h </w:instrText>
             </w:r>
             <w:r>
               <w:rPr>
@@ -593,10 +727,11 @@
               <w:tab w:val="right" w:leader="dot" w:pos="9350"/>
             </w:tabs>
             <w:rPr>
+              <w:rFonts w:eastAsiaTheme="minorEastAsia"/>
               <w:noProof/>
             </w:rPr>
           </w:pPr>
-          <w:hyperlink w:anchor="_Toc79353205" w:history="1">
+          <w:hyperlink w:anchor="_Toc79355710" w:history="1">
             <w:r>
               <w:rPr>
                 <w:rStyle w:val="Hyperlink"/>
@@ -623,7 +758,7 @@
                 <w:noProof/>
                 <w:webHidden/>
               </w:rPr>
-              <w:instrText xml:space="preserve"> PAGEREF _Toc79353205 \h </w:instrText>
+              <w:instrText xml:space="preserve"> PAGEREF _Toc79355710 \h </w:instrText>
             </w:r>
             <w:r>
               <w:rPr>
@@ -661,10 +796,11 @@
               <w:tab w:val="right" w:leader="dot" w:pos="9350"/>
             </w:tabs>
             <w:rPr>
+              <w:rFonts w:eastAsiaTheme="minorEastAsia"/>
               <w:noProof/>
             </w:rPr>
           </w:pPr>
-          <w:hyperlink w:anchor="_Toc79353206" w:history="1">
+          <w:hyperlink w:anchor="_Toc79355711" w:history="1">
             <w:r>
               <w:rPr>
                 <w:rStyle w:val="Hyperlink"/>
@@ -691,7 +827,7 @@
                 <w:noProof/>
                 <w:webHidden/>
               </w:rPr>
-              <w:instrText xml:space="preserve"> PAGEREF _Toc79353206 \h </w:instrText>
+              <w:instrText xml:space="preserve"> PAGEREF _Toc79355711 \h </w:instrText>
             </w:r>
             <w:r>
               <w:rPr>
@@ -729,10 +865,11 @@
               <w:tab w:val="right" w:leader="dot" w:pos="9350"/>
             </w:tabs>
             <w:rPr>
+              <w:rFonts w:eastAsiaTheme="minorEastAsia"/>
               <w:noProof/>
             </w:rPr>
           </w:pPr>
-          <w:hyperlink w:anchor="_Toc79353207" w:history="1">
+          <w:hyperlink w:anchor="_Toc79355712" w:history="1">
             <w:r>
               <w:rPr>
                 <w:rStyle w:val="Hyperlink"/>
@@ -759,7 +896,7 @@
                 <w:noProof/>
                 <w:webHidden/>
               </w:rPr>
-              <w:instrText xml:space="preserve"> PAGEREF _Toc79353207 \h </w:instrText>
+              <w:instrText xml:space="preserve"> PAGEREF _Toc79355712 \h </w:instrText>
             </w:r>
             <w:r>
               <w:rPr>
@@ -797,10 +934,11 @@
               <w:tab w:val="right" w:leader="dot" w:pos="9350"/>
             </w:tabs>
             <w:rPr>
+              <w:rFonts w:eastAsiaTheme="minorEastAsia"/>
               <w:noProof/>
             </w:rPr>
           </w:pPr>
-          <w:hyperlink w:anchor="_Toc79353208" w:history="1">
+          <w:hyperlink w:anchor="_Toc79355713" w:history="1">
             <w:r>
               <w:rPr>
                 <w:rStyle w:val="Hyperlink"/>
@@ -827,7 +965,7 @@
                 <w:noProof/>
                 <w:webHidden/>
               </w:rPr>
-              <w:instrText xml:space="preserve"> PAGEREF _Toc79353208 \h </w:instrText>
+              <w:instrText xml:space="preserve"> PAGEREF _Toc79355713 \h </w:instrText>
             </w:r>
             <w:r>
               <w:rPr>
@@ -877,7 +1015,6 @@
           <w:szCs w:val="28"/>
         </w:rPr>
       </w:pPr>
-      <w:bookmarkStart w:id="0" w:name="_Toc79353204"/>
       <w:r>
         <w:br w:type="page"/>
       </w:r>
@@ -886,6 +1023,7 @@
       <w:pPr>
         <w:pStyle w:val="Heading1"/>
       </w:pPr>
+      <w:bookmarkStart w:id="0" w:name="_Toc79355707"/>
       <w:r>
         <w:lastRenderedPageBreak/>
         <w:t>Sprints planned</w:t>
@@ -901,6 +1039,649 @@
           <w:rFonts w:cstheme="minorHAnsi"/>
         </w:rPr>
       </w:pPr>
+    </w:p>
+    <w:p>
+      <w:pPr>
+        <w:pStyle w:val="Heading2"/>
+      </w:pPr>
+      <w:bookmarkStart w:id="1" w:name="_Toc79355708"/>
+      <w:r>
+        <w:t>Project Epic:</w:t>
+      </w:r>
+      <w:bookmarkEnd w:id="1"/>
+      <w:r>
+        <w:t xml:space="preserve"> </w:t>
+      </w:r>
+    </w:p>
+    <w:p/>
+    <w:p>
+      <w:pPr>
+        <w:rPr>
+          <w:rFonts w:cstheme="minorHAnsi"/>
+        </w:rPr>
+      </w:pPr>
+      <w:r>
+        <w:rPr>
+          <w:rFonts w:cstheme="minorHAnsi"/>
+        </w:rPr>
+        <w:t>Create a LockedMe.com</w:t>
+      </w:r>
+      <w:r>
+        <w:rPr>
+          <w:rFonts w:cstheme="minorHAnsi"/>
+        </w:rPr>
+        <w:t xml:space="preserve"> command line application that will repeatedly prompt the user with the following options:</w:t>
+      </w:r>
+    </w:p>
+    <w:p>
+      <w:pPr>
+        <w:ind w:left="720"/>
+        <w:rPr>
+          <w:rFonts w:cstheme="minorHAnsi"/>
+        </w:rPr>
+      </w:pPr>
+      <w:r>
+        <w:rPr>
+          <w:rFonts w:cstheme="minorHAnsi"/>
+        </w:rPr>
+        <w:t>1 – List All Files in a computer directory</w:t>
+      </w:r>
+    </w:p>
+    <w:p>
+      <w:pPr>
+        <w:ind w:left="720"/>
+        <w:rPr>
+          <w:rFonts w:cstheme="minorHAnsi"/>
+        </w:rPr>
+      </w:pPr>
+      <w:r>
+        <w:rPr>
+          <w:rFonts w:cstheme="minorHAnsi"/>
+        </w:rPr>
+        <w:t>2 – Add a fi</w:t>
+      </w:r>
+      <w:r>
+        <w:rPr>
+          <w:rFonts w:cstheme="minorHAnsi"/>
+        </w:rPr>
+        <w:t xml:space="preserve">le to a computer </w:t>
+      </w:r>
+      <w:r>
+        <w:rPr>
+          <w:rFonts w:cstheme="minorHAnsi"/>
+        </w:rPr>
+        <w:t>directory</w:t>
+      </w:r>
+    </w:p>
+    <w:p>
+      <w:pPr>
+        <w:ind w:left="720"/>
+        <w:rPr>
+          <w:rFonts w:cstheme="minorHAnsi"/>
+        </w:rPr>
+      </w:pPr>
+      <w:r>
+        <w:rPr>
+          <w:rFonts w:cstheme="minorHAnsi"/>
+        </w:rPr>
+        <w:t>3</w:t>
+      </w:r>
+      <w:r>
+        <w:rPr>
+          <w:rFonts w:cstheme="minorHAnsi"/>
+        </w:rPr>
+        <w:t xml:space="preserve"> – Find a file from a computer </w:t>
+      </w:r>
+      <w:r>
+        <w:rPr>
+          <w:rFonts w:cstheme="minorHAnsi"/>
+        </w:rPr>
+        <w:t>directory</w:t>
+      </w:r>
+    </w:p>
+    <w:p>
+      <w:pPr>
+        <w:ind w:left="720"/>
+        <w:rPr>
+          <w:rFonts w:cstheme="minorHAnsi"/>
+        </w:rPr>
+      </w:pPr>
+      <w:r>
+        <w:rPr>
+          <w:rFonts w:cstheme="minorHAnsi"/>
+        </w:rPr>
+        <w:t xml:space="preserve"> 4 –</w:t>
+      </w:r>
+      <w:r>
+        <w:rPr>
+          <w:rFonts w:cstheme="minorHAnsi"/>
+        </w:rPr>
+        <w:t xml:space="preserve"> Delete a file from a computer </w:t>
+      </w:r>
+      <w:r>
+        <w:rPr>
+          <w:rFonts w:cstheme="minorHAnsi"/>
+        </w:rPr>
+        <w:t>directory</w:t>
+      </w:r>
+    </w:p>
+    <w:p>
+      <w:pPr>
+        <w:ind w:left="720"/>
+        <w:rPr>
+          <w:rFonts w:cstheme="minorHAnsi"/>
+        </w:rPr>
+      </w:pPr>
+      <w:r>
+        <w:rPr>
+          <w:rFonts w:cstheme="minorHAnsi"/>
+        </w:rPr>
+        <w:t xml:space="preserve"> 5 – Exit the application</w:t>
+      </w:r>
+    </w:p>
+    <w:p>
+      <w:pPr>
+        <w:rPr>
+          <w:rFonts w:cstheme="minorHAnsi"/>
+        </w:rPr>
+      </w:pPr>
+    </w:p>
+    <w:p>
+      <w:pPr>
+        <w:pStyle w:val="Heading2"/>
+      </w:pPr>
+      <w:bookmarkStart w:id="2" w:name="_Toc79355709"/>
+      <w:r>
+        <w:t>User Stories</w:t>
+      </w:r>
+      <w:r>
+        <w:t xml:space="preserve"> and Sprint Assignments:</w:t>
+      </w:r>
+      <w:bookmarkEnd w:id="2"/>
+    </w:p>
+    <w:p/>
+    <w:tbl>
+      <w:tblPr>
+        <w:tblStyle w:val="TableGrid"/>
+        <w:tblW w:w="0" w:type="auto"/>
+        <w:tblLook w:val="04A0"/>
+      </w:tblPr>
+      <w:tblGrid>
+        <w:gridCol w:w="4788"/>
+        <w:gridCol w:w="4788"/>
+      </w:tblGrid>
+      <w:tr>
+        <w:tc>
+          <w:tcPr>
+            <w:tcW w:w="4788" w:type="dxa"/>
+          </w:tcPr>
+          <w:p>
+            <w:pPr>
+              <w:rPr>
+                <w:rFonts w:cstheme="minorHAnsi"/>
+              </w:rPr>
+            </w:pPr>
+            <w:r>
+              <w:rPr>
+                <w:rFonts w:cstheme="minorHAnsi"/>
+              </w:rPr>
+              <w:t>User Story</w:t>
+            </w:r>
+          </w:p>
+        </w:tc>
+        <w:tc>
+          <w:tcPr>
+            <w:tcW w:w="4788" w:type="dxa"/>
+          </w:tcPr>
+          <w:p>
+            <w:pPr>
+              <w:rPr>
+                <w:rFonts w:cstheme="minorHAnsi"/>
+              </w:rPr>
+            </w:pPr>
+            <w:r>
+              <w:rPr>
+                <w:rFonts w:cstheme="minorHAnsi"/>
+              </w:rPr>
+              <w:t>Planned Sprint</w:t>
+            </w:r>
+          </w:p>
+        </w:tc>
+      </w:tr>
+      <w:tr>
+        <w:tc>
+          <w:tcPr>
+            <w:tcW w:w="4788" w:type="dxa"/>
+          </w:tcPr>
+          <w:p>
+            <w:pPr>
+              <w:rPr>
+                <w:rFonts w:cstheme="minorHAnsi"/>
+              </w:rPr>
+            </w:pPr>
+            <w:r>
+              <w:rPr>
+                <w:rFonts w:cstheme="minorHAnsi"/>
+              </w:rPr>
+              <w:t xml:space="preserve">As a user I want a command line application that will </w:t>
+            </w:r>
+            <w:r>
+              <w:rPr>
+                <w:rFonts w:cstheme="minorHAnsi"/>
+              </w:rPr>
+              <w:t xml:space="preserve">repeatedly </w:t>
+            </w:r>
+            <w:r>
+              <w:rPr>
+                <w:rFonts w:cstheme="minorHAnsi"/>
+              </w:rPr>
+              <w:t>prompt me to either, 1 – List All Files in a directory, 2 – Add a file to a directory, 3 – Find a file from a directory, 4 – Delete a file from a directory, 5 – Exit the application</w:t>
+            </w:r>
+          </w:p>
+          <w:p>
+            <w:pPr>
+              <w:rPr>
+                <w:rFonts w:cstheme="minorHAnsi"/>
+              </w:rPr>
+            </w:pPr>
+          </w:p>
+          <w:p>
+            <w:pPr>
+              <w:pStyle w:val="ListParagraph"/>
+              <w:numPr>
+                <w:ilvl w:val="0"/>
+                <w:numId w:val="4"/>
+              </w:numPr>
+              <w:rPr>
+                <w:rFonts w:cstheme="minorHAnsi"/>
+              </w:rPr>
+            </w:pPr>
+            <w:r>
+              <w:rPr>
+                <w:rFonts w:cstheme="minorHAnsi"/>
+              </w:rPr>
+              <w:t>Application control structure skeleton without file processing functionality</w:t>
+            </w:r>
+          </w:p>
+        </w:tc>
+        <w:tc>
+          <w:tcPr>
+            <w:tcW w:w="4788" w:type="dxa"/>
+          </w:tcPr>
+          <w:p>
+            <w:pPr>
+              <w:rPr>
+                <w:rFonts w:cstheme="minorHAnsi"/>
+              </w:rPr>
+            </w:pPr>
+            <w:r>
+              <w:rPr>
+                <w:rFonts w:cstheme="minorHAnsi"/>
+              </w:rPr>
+              <w:t>1</w:t>
+            </w:r>
+          </w:p>
+        </w:tc>
+      </w:tr>
+      <w:tr>
+        <w:tc>
+          <w:tcPr>
+            <w:tcW w:w="4788" w:type="dxa"/>
+          </w:tcPr>
+          <w:p>
+            <w:pPr>
+              <w:rPr>
+                <w:rFonts w:cstheme="minorHAnsi"/>
+              </w:rPr>
+            </w:pPr>
+            <w:r>
+              <w:rPr>
+                <w:rFonts w:cstheme="minorHAnsi"/>
+              </w:rPr>
+              <w:t xml:space="preserve">As a user I want to be able to </w:t>
+            </w:r>
+            <w:r>
+              <w:rPr>
+                <w:rFonts w:cstheme="minorHAnsi"/>
+                <w:b/>
+              </w:rPr>
+              <w:t xml:space="preserve">exit </w:t>
+            </w:r>
+            <w:r>
+              <w:rPr>
+                <w:rFonts w:cstheme="minorHAnsi"/>
+              </w:rPr>
+              <w:t>from the application</w:t>
+            </w:r>
+          </w:p>
+        </w:tc>
+        <w:tc>
+          <w:tcPr>
+            <w:tcW w:w="4788" w:type="dxa"/>
+          </w:tcPr>
+          <w:p>
+            <w:pPr>
+              <w:rPr>
+                <w:rFonts w:cstheme="minorHAnsi"/>
+              </w:rPr>
+            </w:pPr>
+            <w:r>
+              <w:rPr>
+                <w:rFonts w:cstheme="minorHAnsi"/>
+              </w:rPr>
+              <w:t>1</w:t>
+            </w:r>
+          </w:p>
+        </w:tc>
+      </w:tr>
+      <w:tr>
+        <w:tc>
+          <w:tcPr>
+            <w:tcW w:w="4788" w:type="dxa"/>
+          </w:tcPr>
+          <w:p>
+            <w:pPr>
+              <w:rPr>
+                <w:rFonts w:cstheme="minorHAnsi"/>
+              </w:rPr>
+            </w:pPr>
+            <w:r>
+              <w:rPr>
+                <w:rFonts w:cstheme="minorHAnsi"/>
+              </w:rPr>
+              <w:t xml:space="preserve">As a user I want to be able to </w:t>
+            </w:r>
+            <w:r>
+              <w:rPr>
+                <w:rFonts w:cstheme="minorHAnsi"/>
+                <w:b/>
+              </w:rPr>
+              <w:t>list</w:t>
+            </w:r>
+            <w:r>
+              <w:rPr>
+                <w:rFonts w:cstheme="minorHAnsi"/>
+              </w:rPr>
+              <w:t xml:space="preserve"> the files in a </w:t>
+            </w:r>
+            <w:r>
+              <w:rPr>
+                <w:rFonts w:cstheme="minorHAnsi"/>
+              </w:rPr>
+              <w:t xml:space="preserve">computer </w:t>
+            </w:r>
+            <w:r>
+              <w:rPr>
+                <w:rFonts w:cstheme="minorHAnsi"/>
+              </w:rPr>
+              <w:t>directory I specify in ascending order</w:t>
+            </w:r>
+          </w:p>
+        </w:tc>
+        <w:tc>
+          <w:tcPr>
+            <w:tcW w:w="4788" w:type="dxa"/>
+          </w:tcPr>
+          <w:p>
+            <w:pPr>
+              <w:rPr>
+                <w:rFonts w:cstheme="minorHAnsi"/>
+              </w:rPr>
+            </w:pPr>
+            <w:r>
+              <w:rPr>
+                <w:rFonts w:cstheme="minorHAnsi"/>
+              </w:rPr>
+              <w:t>2</w:t>
+            </w:r>
+          </w:p>
+        </w:tc>
+      </w:tr>
+      <w:tr>
+        <w:tc>
+          <w:tcPr>
+            <w:tcW w:w="4788" w:type="dxa"/>
+          </w:tcPr>
+          <w:p>
+            <w:pPr>
+              <w:rPr>
+                <w:rFonts w:cstheme="minorHAnsi"/>
+              </w:rPr>
+            </w:pPr>
+            <w:r>
+              <w:rPr>
+                <w:rFonts w:cstheme="minorHAnsi"/>
+              </w:rPr>
+              <w:t xml:space="preserve">As a user I want to be able to </w:t>
+            </w:r>
+            <w:r>
+              <w:rPr>
+                <w:rFonts w:cstheme="minorHAnsi"/>
+                <w:b/>
+              </w:rPr>
+              <w:t>add</w:t>
+            </w:r>
+            <w:r>
+              <w:rPr>
+                <w:rFonts w:cstheme="minorHAnsi"/>
+              </w:rPr>
+              <w:t xml:space="preserve"> a file to a </w:t>
+            </w:r>
+            <w:r>
+              <w:rPr>
+                <w:rFonts w:cstheme="minorHAnsi"/>
+              </w:rPr>
+              <w:t xml:space="preserve">computer </w:t>
+            </w:r>
+            <w:r>
+              <w:rPr>
+                <w:rFonts w:cstheme="minorHAnsi"/>
+              </w:rPr>
+              <w:t>directory I specify</w:t>
+            </w:r>
+          </w:p>
+        </w:tc>
+        <w:tc>
+          <w:tcPr>
+            <w:tcW w:w="4788" w:type="dxa"/>
+          </w:tcPr>
+          <w:p>
+            <w:pPr>
+              <w:rPr>
+                <w:rFonts w:cstheme="minorHAnsi"/>
+              </w:rPr>
+            </w:pPr>
+            <w:r>
+              <w:rPr>
+                <w:rFonts w:cstheme="minorHAnsi"/>
+              </w:rPr>
+              <w:t>2</w:t>
+            </w:r>
+          </w:p>
+        </w:tc>
+      </w:tr>
+      <w:tr>
+        <w:tc>
+          <w:tcPr>
+            <w:tcW w:w="4788" w:type="dxa"/>
+          </w:tcPr>
+          <w:p>
+            <w:pPr>
+              <w:rPr>
+                <w:rFonts w:cstheme="minorHAnsi"/>
+              </w:rPr>
+            </w:pPr>
+            <w:r>
+              <w:rPr>
+                <w:rFonts w:cstheme="minorHAnsi"/>
+              </w:rPr>
+              <w:t xml:space="preserve">As a user I want to be able to </w:t>
+            </w:r>
+            <w:r>
+              <w:rPr>
+                <w:rFonts w:cstheme="minorHAnsi"/>
+                <w:b/>
+              </w:rPr>
+              <w:t>find</w:t>
+            </w:r>
+            <w:r>
+              <w:rPr>
+                <w:rFonts w:cstheme="minorHAnsi"/>
+              </w:rPr>
+              <w:t xml:space="preserve"> a file from a computer directory I specify</w:t>
+            </w:r>
+          </w:p>
+        </w:tc>
+        <w:tc>
+          <w:tcPr>
+            <w:tcW w:w="4788" w:type="dxa"/>
+          </w:tcPr>
+          <w:p>
+            <w:pPr>
+              <w:rPr>
+                <w:rFonts w:cstheme="minorHAnsi"/>
+              </w:rPr>
+            </w:pPr>
+            <w:r>
+              <w:rPr>
+                <w:rFonts w:cstheme="minorHAnsi"/>
+              </w:rPr>
+              <w:t>3</w:t>
+            </w:r>
+          </w:p>
+        </w:tc>
+      </w:tr>
+      <w:tr>
+        <w:tc>
+          <w:tcPr>
+            <w:tcW w:w="4788" w:type="dxa"/>
+          </w:tcPr>
+          <w:p>
+            <w:pPr>
+              <w:rPr>
+                <w:rFonts w:cstheme="minorHAnsi"/>
+              </w:rPr>
+            </w:pPr>
+            <w:r>
+              <w:rPr>
+                <w:rFonts w:cstheme="minorHAnsi"/>
+              </w:rPr>
+              <w:t xml:space="preserve">As a user I want to be able to </w:t>
+            </w:r>
+            <w:r>
+              <w:rPr>
+                <w:rFonts w:cstheme="minorHAnsi"/>
+                <w:b/>
+              </w:rPr>
+              <w:t>delete</w:t>
+            </w:r>
+            <w:r>
+              <w:rPr>
+                <w:rFonts w:cstheme="minorHAnsi"/>
+              </w:rPr>
+              <w:t xml:space="preserve"> a file from a computer directory I specify</w:t>
+            </w:r>
+          </w:p>
+        </w:tc>
+        <w:tc>
+          <w:tcPr>
+            <w:tcW w:w="4788" w:type="dxa"/>
+          </w:tcPr>
+          <w:p>
+            <w:pPr>
+              <w:rPr>
+                <w:rFonts w:cstheme="minorHAnsi"/>
+              </w:rPr>
+            </w:pPr>
+            <w:r>
+              <w:rPr>
+                <w:rFonts w:cstheme="minorHAnsi"/>
+              </w:rPr>
+              <w:t>3</w:t>
+            </w:r>
+          </w:p>
+        </w:tc>
+      </w:tr>
+      <w:tr>
+        <w:tc>
+          <w:tcPr>
+            <w:tcW w:w="4788" w:type="dxa"/>
+          </w:tcPr>
+          <w:p>
+            <w:pPr>
+              <w:rPr>
+                <w:rFonts w:cstheme="minorHAnsi"/>
+              </w:rPr>
+            </w:pPr>
+          </w:p>
+        </w:tc>
+        <w:tc>
+          <w:tcPr>
+            <w:tcW w:w="4788" w:type="dxa"/>
+          </w:tcPr>
+          <w:p>
+            <w:pPr>
+              <w:rPr>
+                <w:rFonts w:cstheme="minorHAnsi"/>
+              </w:rPr>
+            </w:pPr>
+            <w:r>
+              <w:rPr>
+                <w:rFonts w:cstheme="minorHAnsi"/>
+              </w:rPr>
+              <w:t xml:space="preserve"> </w:t>
+            </w:r>
+          </w:p>
+        </w:tc>
+      </w:tr>
+      <w:tr>
+        <w:tc>
+          <w:tcPr>
+            <w:tcW w:w="4788" w:type="dxa"/>
+          </w:tcPr>
+          <w:p>
+            <w:pPr>
+              <w:rPr>
+                <w:rFonts w:cstheme="minorHAnsi"/>
+              </w:rPr>
+            </w:pPr>
+          </w:p>
+        </w:tc>
+        <w:tc>
+          <w:tcPr>
+            <w:tcW w:w="4788" w:type="dxa"/>
+          </w:tcPr>
+          <w:p>
+            <w:pPr>
+              <w:rPr>
+                <w:rFonts w:cstheme="minorHAnsi"/>
+              </w:rPr>
+            </w:pPr>
+          </w:p>
+        </w:tc>
+      </w:tr>
+    </w:tbl>
+    <w:p>
+      <w:pPr>
+        <w:rPr>
+          <w:rFonts w:cstheme="minorHAnsi"/>
+        </w:rPr>
+      </w:pPr>
+    </w:p>
+    <w:p>
+      <w:pPr>
+        <w:ind w:firstLine="720"/>
+        <w:rPr>
+          <w:rFonts w:cstheme="minorHAnsi"/>
+        </w:rPr>
+      </w:pPr>
+      <w:r>
+        <w:rPr>
+          <w:rFonts w:cstheme="minorHAnsi"/>
+        </w:rPr>
+        <w:lastRenderedPageBreak/>
+        <w:tab/>
+      </w:r>
     </w:p>
     <w:p>
       <w:pPr>
@@ -921,7 +1702,7 @@
       <w:pPr>
         <w:pStyle w:val="Heading1"/>
       </w:pPr>
-      <w:bookmarkStart w:id="1" w:name="_Toc79353205"/>
+      <w:bookmarkStart w:id="3" w:name="_Toc79355710"/>
       <w:r>
         <w:lastRenderedPageBreak/>
         <w:t>Algorithms an</w:t>
@@ -929,7 +1710,7 @@
       <w:r>
         <w:t>d flowcharts of the application</w:t>
       </w:r>
-      <w:bookmarkEnd w:id="1"/>
+      <w:bookmarkEnd w:id="3"/>
     </w:p>
     <w:p/>
     <w:p>
@@ -951,7 +1732,7 @@
       <w:pPr>
         <w:pStyle w:val="Heading1"/>
       </w:pPr>
-      <w:bookmarkStart w:id="2" w:name="_Toc79353206"/>
+      <w:bookmarkStart w:id="4" w:name="_Toc79355711"/>
       <w:r>
         <w:lastRenderedPageBreak/>
         <w:t>Co</w:t>
@@ -959,9 +1740,182 @@
       <w:r>
         <w:t>re concepts used in the project</w:t>
       </w:r>
-      <w:bookmarkEnd w:id="2"/>
+      <w:bookmarkEnd w:id="4"/>
     </w:p>
     <w:p/>
+    <w:p>
+      <w:r>
+        <w:t>The core concepts used in this project were:</w:t>
+      </w:r>
+    </w:p>
+    <w:p>
+      <w:pPr>
+        <w:pStyle w:val="ListParagraph"/>
+        <w:numPr>
+          <w:ilvl w:val="0"/>
+          <w:numId w:val="3"/>
+        </w:numPr>
+      </w:pPr>
+      <w:r>
+        <w:t>Object Oriented Programming</w:t>
+      </w:r>
+    </w:p>
+    <w:p>
+      <w:pPr>
+        <w:pStyle w:val="ListParagraph"/>
+        <w:numPr>
+          <w:ilvl w:val="1"/>
+          <w:numId w:val="3"/>
+        </w:numPr>
+      </w:pPr>
+      <w:r>
+        <w:t>Utilizing classes to represent entities</w:t>
+      </w:r>
+    </w:p>
+    <w:p>
+      <w:pPr>
+        <w:pStyle w:val="ListParagraph"/>
+        <w:numPr>
+          <w:ilvl w:val="0"/>
+          <w:numId w:val="3"/>
+        </w:numPr>
+      </w:pPr>
+      <w:r>
+        <w:t>File handling</w:t>
+      </w:r>
+    </w:p>
+    <w:p>
+      <w:pPr>
+        <w:pStyle w:val="ListParagraph"/>
+        <w:numPr>
+          <w:ilvl w:val="1"/>
+          <w:numId w:val="3"/>
+        </w:numPr>
+      </w:pPr>
+      <w:r>
+        <w:t>Creating, reading, finding and searching files in the file system</w:t>
+      </w:r>
+    </w:p>
+    <w:p>
+      <w:pPr>
+        <w:pStyle w:val="ListParagraph"/>
+        <w:numPr>
+          <w:ilvl w:val="0"/>
+          <w:numId w:val="3"/>
+        </w:numPr>
+      </w:pPr>
+      <w:r>
+        <w:t>Exception handling</w:t>
+      </w:r>
+    </w:p>
+    <w:p>
+      <w:pPr>
+        <w:pStyle w:val="ListParagraph"/>
+        <w:numPr>
+          <w:ilvl w:val="1"/>
+          <w:numId w:val="3"/>
+        </w:numPr>
+      </w:pPr>
+      <w:r>
+        <w:t>Intercepting and processing application errors</w:t>
+      </w:r>
+    </w:p>
+    <w:p>
+      <w:pPr>
+        <w:pStyle w:val="ListParagraph"/>
+        <w:numPr>
+          <w:ilvl w:val="0"/>
+          <w:numId w:val="3"/>
+        </w:numPr>
+      </w:pPr>
+      <w:r>
+        <w:t>Code modularity</w:t>
+      </w:r>
+    </w:p>
+    <w:p>
+      <w:pPr>
+        <w:pStyle w:val="ListParagraph"/>
+        <w:numPr>
+          <w:ilvl w:val="1"/>
+          <w:numId w:val="3"/>
+        </w:numPr>
+      </w:pPr>
+      <w:r>
+        <w:t>Separating processing via separate classes</w:t>
+      </w:r>
+    </w:p>
+    <w:p>
+      <w:pPr>
+        <w:pStyle w:val="ListParagraph"/>
+        <w:numPr>
+          <w:ilvl w:val="0"/>
+          <w:numId w:val="3"/>
+        </w:numPr>
+      </w:pPr>
+      <w:r>
+        <w:t>Collections</w:t>
+      </w:r>
+    </w:p>
+    <w:p>
+      <w:pPr>
+        <w:pStyle w:val="ListParagraph"/>
+        <w:numPr>
+          <w:ilvl w:val="1"/>
+          <w:numId w:val="3"/>
+        </w:numPr>
+      </w:pPr>
+      <w:r>
+        <w:t>ArrayList</w:t>
+      </w:r>
+    </w:p>
+    <w:p>
+      <w:pPr>
+        <w:pStyle w:val="ListParagraph"/>
+        <w:numPr>
+          <w:ilvl w:val="0"/>
+          <w:numId w:val="3"/>
+        </w:numPr>
+      </w:pPr>
+      <w:r>
+        <w:t>Data Structures</w:t>
+      </w:r>
+    </w:p>
+    <w:p>
+      <w:pPr>
+        <w:pStyle w:val="ListParagraph"/>
+        <w:numPr>
+          <w:ilvl w:val="1"/>
+          <w:numId w:val="3"/>
+        </w:numPr>
+      </w:pPr>
+      <w:r>
+        <w:t xml:space="preserve">ArrayList used to hold names of files  </w:t>
+      </w:r>
+    </w:p>
+    <w:p>
+      <w:pPr>
+        <w:pStyle w:val="ListParagraph"/>
+        <w:numPr>
+          <w:ilvl w:val="0"/>
+          <w:numId w:val="3"/>
+        </w:numPr>
+      </w:pPr>
+      <w:r>
+        <w:t>Control mechanisms</w:t>
+      </w:r>
+    </w:p>
+    <w:p>
+      <w:pPr>
+        <w:pStyle w:val="ListParagraph"/>
+        <w:numPr>
+          <w:ilvl w:val="1"/>
+          <w:numId w:val="3"/>
+        </w:numPr>
+      </w:pPr>
+      <w:r>
+        <w:t>While loop to control user prompts, input and exit</w:t>
+      </w:r>
+    </w:p>
     <w:p>
       <w:pPr>
         <w:rPr>
@@ -981,12 +1935,35 @@
       <w:pPr>
         <w:pStyle w:val="Heading1"/>
       </w:pPr>
-      <w:bookmarkStart w:id="3" w:name="_Toc79353207"/>
+      <w:bookmarkStart w:id="5" w:name="_Toc79355712"/>
       <w:r>
         <w:lastRenderedPageBreak/>
         <w:t>Link to the GitHub repository</w:t>
       </w:r>
-      <w:bookmarkEnd w:id="3"/>
+      <w:bookmarkEnd w:id="5"/>
+    </w:p>
+    <w:p>
+      <w:pPr>
+        <w:rPr>
+          <w:rFonts w:cstheme="minorHAnsi"/>
+        </w:rPr>
+      </w:pPr>
+    </w:p>
+    <w:p>
+      <w:pPr>
+        <w:rPr>
+          <w:rFonts w:cstheme="minorHAnsi"/>
+        </w:rPr>
+      </w:pPr>
+      <w:hyperlink r:id="rId8" w:history="1">
+        <w:r>
+          <w:rPr>
+            <w:rStyle w:val="Hyperlink"/>
+            <w:rFonts w:cstheme="minorHAnsi"/>
+          </w:rPr>
+          <w:t>https://github.com/bthank/LockedMeProject</w:t>
+        </w:r>
+      </w:hyperlink>
     </w:p>
     <w:p>
       <w:pPr>
@@ -1021,12 +1998,12 @@
       <w:pPr>
         <w:pStyle w:val="Heading1"/>
       </w:pPr>
-      <w:bookmarkStart w:id="4" w:name="_Toc79353208"/>
+      <w:bookmarkStart w:id="6" w:name="_Toc79355713"/>
       <w:r>
         <w:lastRenderedPageBreak/>
         <w:t>Conclusion on enhancing the application and defining the Unique Selling Points</w:t>
       </w:r>
-      <w:bookmarkEnd w:id="4"/>
+      <w:bookmarkEnd w:id="6"/>
     </w:p>
     <w:p>
       <w:pPr>
@@ -1058,7 +2035,7 @@
     </w:p>
     <w:p/>
     <w:sectPr>
-      <w:footerReference w:type="default" r:id="rId8"/>
+      <w:footerReference w:type="default" r:id="rId9"/>
       <w:pgSz w:w="12240" w:h="15840"/>
       <w:pgMar w:top="1440" w:right="1440" w:bottom="1440" w:left="1440" w:header="720" w:footer="720" w:gutter="0"/>
       <w:cols w:space="720"/>
@@ -1114,7 +2091,7 @@
             <w:rPr>
               <w:noProof/>
             </w:rPr>
-            <w:t>2</w:t>
+            <w:t>3</w:t>
           </w:r>
         </w:fldSimple>
       </w:p>
@@ -1156,6 +2133,119 @@
 <file path=word/numbering.xml><?xml version="1.0" encoding="utf-8"?>
 <w:numbering xmlns:ve="http://schemas.openxmlformats.org/markup-compatibility/2006" xmlns:o="urn:schemas-microsoft-com:office:office" xmlns:r="http://schemas.openxmlformats.org/officeDocument/2006/relationships" xmlns:m="http://schemas.openxmlformats.org/officeDocument/2006/math" xmlns:v="urn:schemas-microsoft-com:vml" xmlns:wp="http://schemas.openxmlformats.org/drawingml/2006/wordprocessingDrawing" xmlns:w10="urn:schemas-microsoft-com:office:word" xmlns:w="http://schemas.openxmlformats.org/wordprocessingml/2006/main" xmlns:wne="http://schemas.microsoft.com/office/word/2006/wordml">
   <w:abstractNum w:abstractNumId="0">
+    <w:nsid w:val="1D0D317A"/>
+    <w:multiLevelType w:val="hybridMultilevel"/>
+    <w:tmpl w:val="4E324B7C"/>
+    <w:lvl w:ilvl="0" w:tplc="71542504">
+      <w:start w:val="5"/>
+      <w:numFmt w:val="bullet"/>
+      <w:lvlText w:val=""/>
+      <w:lvlJc w:val="left"/>
+      <w:pPr>
+        <w:ind w:left="720" w:hanging="360"/>
+      </w:pPr>
+      <w:rPr>
+        <w:rFonts w:ascii="Symbol" w:eastAsiaTheme="minorHAnsi" w:hAnsi="Symbol" w:cstheme="minorHAnsi" w:hint="default"/>
+      </w:rPr>
+    </w:lvl>
+    <w:lvl w:ilvl="1" w:tplc="04090003" w:tentative="1">
+      <w:start w:val="1"/>
+      <w:numFmt w:val="bullet"/>
+      <w:lvlText w:val="o"/>
+      <w:lvlJc w:val="left"/>
+      <w:pPr>
+        <w:ind w:left="1440" w:hanging="360"/>
+      </w:pPr>
+      <w:rPr>
+        <w:rFonts w:ascii="Courier New" w:hAnsi="Courier New" w:cs="Courier New" w:hint="default"/>
+      </w:rPr>
+    </w:lvl>
+    <w:lvl w:ilvl="2" w:tplc="04090005" w:tentative="1">
+      <w:start w:val="1"/>
+      <w:numFmt w:val="bullet"/>
+      <w:lvlText w:val=""/>
+      <w:lvlJc w:val="left"/>
+      <w:pPr>
+        <w:ind w:left="2160" w:hanging="360"/>
+      </w:pPr>
+      <w:rPr>
+        <w:rFonts w:ascii="Wingdings" w:hAnsi="Wingdings" w:hint="default"/>
+      </w:rPr>
+    </w:lvl>
+    <w:lvl w:ilvl="3" w:tplc="04090001" w:tentative="1">
+      <w:start w:val="1"/>
+      <w:numFmt w:val="bullet"/>
+      <w:lvlText w:val=""/>
+      <w:lvlJc w:val="left"/>
+      <w:pPr>
+        <w:ind w:left="2880" w:hanging="360"/>
+      </w:pPr>
+      <w:rPr>
+        <w:rFonts w:ascii="Symbol" w:hAnsi="Symbol" w:hint="default"/>
+      </w:rPr>
+    </w:lvl>
+    <w:lvl w:ilvl="4" w:tplc="04090003" w:tentative="1">
+      <w:start w:val="1"/>
+      <w:numFmt w:val="bullet"/>
+      <w:lvlText w:val="o"/>
+      <w:lvlJc w:val="left"/>
+      <w:pPr>
+        <w:ind w:left="3600" w:hanging="360"/>
+      </w:pPr>
+      <w:rPr>
+        <w:rFonts w:ascii="Courier New" w:hAnsi="Courier New" w:cs="Courier New" w:hint="default"/>
+      </w:rPr>
+    </w:lvl>
+    <w:lvl w:ilvl="5" w:tplc="04090005" w:tentative="1">
+      <w:start w:val="1"/>
+      <w:numFmt w:val="bullet"/>
+      <w:lvlText w:val=""/>
+      <w:lvlJc w:val="left"/>
+      <w:pPr>
+        <w:ind w:left="4320" w:hanging="360"/>
+      </w:pPr>
+      <w:rPr>
+        <w:rFonts w:ascii="Wingdings" w:hAnsi="Wingdings" w:hint="default"/>
+      </w:rPr>
+    </w:lvl>
+    <w:lvl w:ilvl="6" w:tplc="04090001" w:tentative="1">
+      <w:start w:val="1"/>
+      <w:numFmt w:val="bullet"/>
+      <w:lvlText w:val=""/>
+      <w:lvlJc w:val="left"/>
+      <w:pPr>
+        <w:ind w:left="5040" w:hanging="360"/>
+      </w:pPr>
+      <w:rPr>
+        <w:rFonts w:ascii="Symbol" w:hAnsi="Symbol" w:hint="default"/>
+      </w:rPr>
+    </w:lvl>
+    <w:lvl w:ilvl="7" w:tplc="04090003" w:tentative="1">
+      <w:start w:val="1"/>
+      <w:numFmt w:val="bullet"/>
+      <w:lvlText w:val="o"/>
+      <w:lvlJc w:val="left"/>
+      <w:pPr>
+        <w:ind w:left="5760" w:hanging="360"/>
+      </w:pPr>
+      <w:rPr>
+        <w:rFonts w:ascii="Courier New" w:hAnsi="Courier New" w:cs="Courier New" w:hint="default"/>
+      </w:rPr>
+    </w:lvl>
+    <w:lvl w:ilvl="8" w:tplc="04090005" w:tentative="1">
+      <w:start w:val="1"/>
+      <w:numFmt w:val="bullet"/>
+      <w:lvlText w:val=""/>
+      <w:lvlJc w:val="left"/>
+      <w:pPr>
+        <w:ind w:left="6480" w:hanging="360"/>
+      </w:pPr>
+      <w:rPr>
+        <w:rFonts w:ascii="Wingdings" w:hAnsi="Wingdings" w:hint="default"/>
+      </w:rPr>
+    </w:lvl>
+  </w:abstractNum>
+  <w:abstractNum w:abstractNumId="1">
     <w:nsid w:val="29F2644F"/>
     <w:multiLevelType w:val="hybridMultilevel"/>
     <w:tmpl w:val="29142D80"/>
@@ -1268,7 +2358,7 @@
       </w:rPr>
     </w:lvl>
   </w:abstractNum>
-  <w:abstractNum w:abstractNumId="1">
+  <w:abstractNum w:abstractNumId="2">
     <w:nsid w:val="3DFE7D01"/>
     <w:multiLevelType w:val="multilevel"/>
     <w:tmpl w:val="E180A2B8"/>
@@ -1417,7 +2507,7 @@
       </w:rPr>
     </w:lvl>
   </w:abstractNum>
-  <w:abstractNum w:abstractNumId="2">
+  <w:abstractNum w:abstractNumId="3">
     <w:nsid w:val="47BC2D2C"/>
     <w:multiLevelType w:val="hybridMultilevel"/>
     <w:tmpl w:val="68B66BA4"/>
@@ -1433,7 +2523,7 @@
         <w:rFonts w:ascii="Calibri" w:eastAsiaTheme="minorHAnsi" w:hAnsi="Calibri" w:cs="Calibri" w:hint="default"/>
       </w:rPr>
     </w:lvl>
-    <w:lvl w:ilvl="1" w:tplc="04090003" w:tentative="1">
+    <w:lvl w:ilvl="1" w:tplc="04090003">
       <w:start w:val="1"/>
       <w:numFmt w:val="bullet"/>
       <w:lvlText w:val="o"/>
@@ -1531,13 +2621,16 @@
     </w:lvl>
   </w:abstractNum>
   <w:num w:numId="1">
-    <w:abstractNumId w:val="0"/>
+    <w:abstractNumId w:val="1"/>
   </w:num>
   <w:num w:numId="2">
-    <w:abstractNumId w:val="1"/>
+    <w:abstractNumId w:val="2"/>
   </w:num>
   <w:num w:numId="3">
-    <w:abstractNumId w:val="2"/>
+    <w:abstractNumId w:val="3"/>
+  </w:num>
+  <w:num w:numId="4">
+    <w:abstractNumId w:val="0"/>
   </w:num>
 </w:numbering>
 </file>
@@ -1724,6 +2817,30 @@
       <w:color w:val="365F91" w:themeColor="accent1" w:themeShade="BF"/>
       <w:sz w:val="28"/>
       <w:szCs w:val="28"/>
+    </w:rPr>
+  </w:style>
+  <w:style w:type="paragraph" w:styleId="Heading2">
+    <w:name w:val="heading 2"/>
+    <w:basedOn w:val="Normal"/>
+    <w:next w:val="Normal"/>
+    <w:link w:val="Heading2Char"/>
+    <w:uiPriority w:val="9"/>
+    <w:unhideWhenUsed/>
+    <w:qFormat/>
+    <w:rsid w:val="0065234A"/>
+    <w:pPr>
+      <w:keepNext/>
+      <w:keepLines/>
+      <w:spacing w:before="200" w:after="0"/>
+      <w:outlineLvl w:val="1"/>
+    </w:pPr>
+    <w:rPr>
+      <w:rFonts w:asciiTheme="majorHAnsi" w:eastAsiaTheme="majorEastAsia" w:hAnsiTheme="majorHAnsi" w:cstheme="majorBidi"/>
+      <w:b/>
+      <w:bCs/>
+      <w:color w:val="4F81BD" w:themeColor="accent1"/>
+      <w:sz w:val="26"/>
+      <w:szCs w:val="26"/>
     </w:rPr>
   </w:style>
   <w:style w:type="character" w:default="1" w:styleId="DefaultParagraphFont">
@@ -1954,6 +3071,34 @@
       <w:rFonts w:eastAsiaTheme="minorEastAsia"/>
     </w:rPr>
   </w:style>
+  <w:style w:type="character" w:customStyle="1" w:styleId="Heading2Char">
+    <w:name w:val="Heading 2 Char"/>
+    <w:basedOn w:val="DefaultParagraphFont"/>
+    <w:link w:val="Heading2"/>
+    <w:uiPriority w:val="9"/>
+    <w:rsid w:val="0065234A"/>
+    <w:rPr>
+      <w:rFonts w:asciiTheme="majorHAnsi" w:eastAsiaTheme="majorEastAsia" w:hAnsiTheme="majorHAnsi" w:cstheme="majorBidi"/>
+      <w:b/>
+      <w:bCs/>
+      <w:color w:val="4F81BD" w:themeColor="accent1"/>
+      <w:sz w:val="26"/>
+      <w:szCs w:val="26"/>
+    </w:rPr>
+  </w:style>
+  <w:style w:type="paragraph" w:styleId="TOC2">
+    <w:name w:val="toc 2"/>
+    <w:basedOn w:val="Normal"/>
+    <w:next w:val="Normal"/>
+    <w:autoRedefine/>
+    <w:uiPriority w:val="39"/>
+    <w:unhideWhenUsed/>
+    <w:rsid w:val="0065234A"/>
+    <w:pPr>
+      <w:spacing w:after="100"/>
+      <w:ind w:left="220"/>
+    </w:pPr>
+  </w:style>
 </w:styles>
 </file>
 
@@ -1965,6 +3110,13 @@
 
 <file path=word/glossary/fontTable.xml><?xml version="1.0" encoding="utf-8"?>
 <w:fonts xmlns:r="http://schemas.openxmlformats.org/officeDocument/2006/relationships" xmlns:w="http://schemas.openxmlformats.org/wordprocessingml/2006/main">
+  <w:font w:name="Symbol">
+    <w:panose1 w:val="05050102010706020507"/>
+    <w:charset w:val="02"/>
+    <w:family w:val="roman"/>
+    <w:pitch w:val="variable"/>
+    <w:sig w:usb0="00000000" w:usb1="10000000" w:usb2="00000000" w:usb3="00000000" w:csb0="80000000" w:csb1="00000000"/>
+  </w:font>
   <w:font w:name="Calibri">
     <w:panose1 w:val="020F0502020204030204"/>
     <w:charset w:val="00"/>
@@ -1990,13 +3142,6 @@
     <w:panose1 w:val="05000000000000000000"/>
     <w:charset w:val="02"/>
     <w:family w:val="auto"/>
-    <w:pitch w:val="variable"/>
-    <w:sig w:usb0="00000000" w:usb1="10000000" w:usb2="00000000" w:usb3="00000000" w:csb0="80000000" w:csb1="00000000"/>
-  </w:font>
-  <w:font w:name="Symbol">
-    <w:panose1 w:val="05050102010706020507"/>
-    <w:charset w:val="02"/>
-    <w:family w:val="roman"/>
     <w:pitch w:val="variable"/>
     <w:sig w:usb0="00000000" w:usb1="10000000" w:usb2="00000000" w:usb3="00000000" w:csb0="80000000" w:csb1="00000000"/>
   </w:font>
@@ -2035,7 +3180,6 @@
   <w:rsids>
     <w:rsidRoot w:val="005C7C08"/>
     <w:rsid w:val="005C7C08"/>
-    <w:rsid w:val="00A63FF6"/>
   </w:rsids>
   <m:mathPr>
     <m:mathFont m:val="Cambria Math"/>
@@ -2554,7 +3698,7 @@
 </file>
 
 <file path=customXml/itemProps1.xml><?xml version="1.0" encoding="utf-8"?>
-<ds:datastoreItem xmlns:ds="http://schemas.openxmlformats.org/officeDocument/2006/customXml" ds:itemID="{C96EEA61-D579-4198-B499-1E9F4EAF0593}">
+<ds:datastoreItem xmlns:ds="http://schemas.openxmlformats.org/officeDocument/2006/customXml" ds:itemID="{43C4C503-DAC2-4459-924D-A2C0E47A7AD5}">
   <ds:schemaRefs>
     <ds:schemaRef ds:uri="http://schemas.openxmlformats.org/officeDocument/2006/bibliography"/>
   </ds:schemaRefs>

</xml_diff>

<commit_message>
Additional changes to project documentation
</commit_message>
<xml_diff>
--- a/ProjectDocumentation/LockedMeProjectSpecification.docx
+++ b/ProjectDocumentation/LockedMeProjectSpecification.docx
@@ -244,10 +244,11 @@
         <w:tc>
           <w:tcPr>
             <w:tcW w:w="2628" w:type="dxa"/>
-            <w:shd w:val="clear" w:color="auto" w:fill="D9D9D9" w:themeFill="background1" w:themeFillShade="D9"/>
+            <w:shd w:val="clear" w:color="auto" w:fill="A6A6A6" w:themeFill="background1" w:themeFillShade="A6"/>
           </w:tcPr>
           <w:p>
             <w:pPr>
+              <w:jc w:val="center"/>
               <w:rPr>
                 <w:b/>
               </w:rPr>
@@ -263,10 +264,11 @@
         <w:tc>
           <w:tcPr>
             <w:tcW w:w="6948" w:type="dxa"/>
-            <w:shd w:val="clear" w:color="auto" w:fill="D9D9D9" w:themeFill="background1" w:themeFillShade="D9"/>
+            <w:shd w:val="clear" w:color="auto" w:fill="A6A6A6" w:themeFill="background1" w:themeFillShade="A6"/>
           </w:tcPr>
           <w:p>
             <w:pPr>
+              <w:jc w:val="center"/>
               <w:rPr>
                 <w:b/>
               </w:rPr>
@@ -526,7 +528,7 @@
           <w:r>
             <w:fldChar w:fldCharType="separate"/>
           </w:r>
-          <w:hyperlink w:anchor="_Toc79355707" w:history="1">
+          <w:hyperlink w:anchor="_Toc79356166" w:history="1">
             <w:r>
               <w:rPr>
                 <w:rStyle w:val="Hyperlink"/>
@@ -553,7 +555,7 @@
                 <w:noProof/>
                 <w:webHidden/>
               </w:rPr>
-              <w:instrText xml:space="preserve"> PAGEREF _Toc79355707 \h </w:instrText>
+              <w:instrText xml:space="preserve"> PAGEREF _Toc79356166 \h </w:instrText>
             </w:r>
             <w:r>
               <w:rPr>
@@ -591,10 +593,11 @@
               <w:tab w:val="right" w:leader="dot" w:pos="9350"/>
             </w:tabs>
             <w:rPr>
+              <w:rFonts w:eastAsiaTheme="minorEastAsia"/>
               <w:noProof/>
             </w:rPr>
           </w:pPr>
-          <w:hyperlink w:anchor="_Toc79355708" w:history="1">
+          <w:hyperlink w:anchor="_Toc79356167" w:history="1">
             <w:r>
               <w:rPr>
                 <w:rStyle w:val="Hyperlink"/>
@@ -621,7 +624,7 @@
                 <w:noProof/>
                 <w:webHidden/>
               </w:rPr>
-              <w:instrText xml:space="preserve"> PAGEREF _Toc79355708 \h </w:instrText>
+              <w:instrText xml:space="preserve"> PAGEREF _Toc79356167 \h </w:instrText>
             </w:r>
             <w:r>
               <w:rPr>
@@ -659,10 +662,11 @@
               <w:tab w:val="right" w:leader="dot" w:pos="9350"/>
             </w:tabs>
             <w:rPr>
+              <w:rFonts w:eastAsiaTheme="minorEastAsia"/>
               <w:noProof/>
             </w:rPr>
           </w:pPr>
-          <w:hyperlink w:anchor="_Toc79355709" w:history="1">
+          <w:hyperlink w:anchor="_Toc79356168" w:history="1">
             <w:r>
               <w:rPr>
                 <w:rStyle w:val="Hyperlink"/>
@@ -689,7 +693,7 @@
                 <w:noProof/>
                 <w:webHidden/>
               </w:rPr>
-              <w:instrText xml:space="preserve"> PAGEREF _Toc79355709 \h </w:instrText>
+              <w:instrText xml:space="preserve"> PAGEREF _Toc79356168 \h </w:instrText>
             </w:r>
             <w:r>
               <w:rPr>
@@ -731,7 +735,7 @@
               <w:noProof/>
             </w:rPr>
           </w:pPr>
-          <w:hyperlink w:anchor="_Toc79355710" w:history="1">
+          <w:hyperlink w:anchor="_Toc79356169" w:history="1">
             <w:r>
               <w:rPr>
                 <w:rStyle w:val="Hyperlink"/>
@@ -758,7 +762,7 @@
                 <w:noProof/>
                 <w:webHidden/>
               </w:rPr>
-              <w:instrText xml:space="preserve"> PAGEREF _Toc79355710 \h </w:instrText>
+              <w:instrText xml:space="preserve"> PAGEREF _Toc79356169 \h </w:instrText>
             </w:r>
             <w:r>
               <w:rPr>
@@ -778,7 +782,7 @@
                 <w:noProof/>
                 <w:webHidden/>
               </w:rPr>
-              <w:t>4</w:t>
+              <w:t>5</w:t>
             </w:r>
             <w:r>
               <w:rPr>
@@ -800,7 +804,7 @@
               <w:noProof/>
             </w:rPr>
           </w:pPr>
-          <w:hyperlink w:anchor="_Toc79355711" w:history="1">
+          <w:hyperlink w:anchor="_Toc79356170" w:history="1">
             <w:r>
               <w:rPr>
                 <w:rStyle w:val="Hyperlink"/>
@@ -827,7 +831,7 @@
                 <w:noProof/>
                 <w:webHidden/>
               </w:rPr>
-              <w:instrText xml:space="preserve"> PAGEREF _Toc79355711 \h </w:instrText>
+              <w:instrText xml:space="preserve"> PAGEREF _Toc79356170 \h </w:instrText>
             </w:r>
             <w:r>
               <w:rPr>
@@ -847,7 +851,7 @@
                 <w:noProof/>
                 <w:webHidden/>
               </w:rPr>
-              <w:t>5</w:t>
+              <w:t>6</w:t>
             </w:r>
             <w:r>
               <w:rPr>
@@ -869,7 +873,7 @@
               <w:noProof/>
             </w:rPr>
           </w:pPr>
-          <w:hyperlink w:anchor="_Toc79355712" w:history="1">
+          <w:hyperlink w:anchor="_Toc79356171" w:history="1">
             <w:r>
               <w:rPr>
                 <w:rStyle w:val="Hyperlink"/>
@@ -896,7 +900,7 @@
                 <w:noProof/>
                 <w:webHidden/>
               </w:rPr>
-              <w:instrText xml:space="preserve"> PAGEREF _Toc79355712 \h </w:instrText>
+              <w:instrText xml:space="preserve"> PAGEREF _Toc79356171 \h </w:instrText>
             </w:r>
             <w:r>
               <w:rPr>
@@ -916,7 +920,7 @@
                 <w:noProof/>
                 <w:webHidden/>
               </w:rPr>
-              <w:t>6</w:t>
+              <w:t>7</w:t>
             </w:r>
             <w:r>
               <w:rPr>
@@ -938,7 +942,7 @@
               <w:noProof/>
             </w:rPr>
           </w:pPr>
-          <w:hyperlink w:anchor="_Toc79355713" w:history="1">
+          <w:hyperlink w:anchor="_Toc79356172" w:history="1">
             <w:r>
               <w:rPr>
                 <w:rStyle w:val="Hyperlink"/>
@@ -965,7 +969,7 @@
                 <w:noProof/>
                 <w:webHidden/>
               </w:rPr>
-              <w:instrText xml:space="preserve"> PAGEREF _Toc79355713 \h </w:instrText>
+              <w:instrText xml:space="preserve"> PAGEREF _Toc79356172 \h </w:instrText>
             </w:r>
             <w:r>
               <w:rPr>
@@ -985,7 +989,7 @@
                 <w:noProof/>
                 <w:webHidden/>
               </w:rPr>
-              <w:t>7</w:t>
+              <w:t>8</w:t>
             </w:r>
             <w:r>
               <w:rPr>
@@ -1023,7 +1027,7 @@
       <w:pPr>
         <w:pStyle w:val="Heading1"/>
       </w:pPr>
-      <w:bookmarkStart w:id="0" w:name="_Toc79355707"/>
+      <w:bookmarkStart w:id="0" w:name="_Toc79356166"/>
       <w:r>
         <w:lastRenderedPageBreak/>
         <w:t>Sprints planned</w:t>
@@ -1044,7 +1048,7 @@
       <w:pPr>
         <w:pStyle w:val="Heading2"/>
       </w:pPr>
-      <w:bookmarkStart w:id="1" w:name="_Toc79355708"/>
+      <w:bookmarkStart w:id="1" w:name="_Toc79356167"/>
       <w:r>
         <w:t>Project Epic:</w:t>
       </w:r>
@@ -1064,13 +1068,13 @@
         <w:rPr>
           <w:rFonts w:cstheme="minorHAnsi"/>
         </w:rPr>
-        <w:t>Create a LockedMe.com</w:t>
-      </w:r>
-      <w:r>
-        <w:rPr>
-          <w:rFonts w:cstheme="minorHAnsi"/>
-        </w:rPr>
-        <w:t xml:space="preserve"> command line application that will repeatedly prompt the user with the following options:</w:t>
+        <w:t xml:space="preserve">Create a </w:t>
+      </w:r>
+      <w:r>
+        <w:rPr>
+          <w:rFonts w:cstheme="minorHAnsi"/>
+        </w:rPr>
+        <w:t>command line application that will repeatedly prompt the user with the following options:</w:t>
       </w:r>
     </w:p>
     <w:p>
@@ -1084,7 +1088,31 @@
         <w:rPr>
           <w:rFonts w:cstheme="minorHAnsi"/>
         </w:rPr>
-        <w:t>1 – List All Files in a computer directory</w:t>
+        <w:t xml:space="preserve">1 – List </w:t>
+      </w:r>
+      <w:r>
+        <w:rPr>
+          <w:rFonts w:cstheme="minorHAnsi"/>
+        </w:rPr>
+        <w:t>a</w:t>
+      </w:r>
+      <w:r>
+        <w:rPr>
+          <w:rFonts w:cstheme="minorHAnsi"/>
+        </w:rPr>
+        <w:t xml:space="preserve">ll </w:t>
+      </w:r>
+      <w:r>
+        <w:rPr>
+          <w:rFonts w:cstheme="minorHAnsi"/>
+        </w:rPr>
+        <w:t>f</w:t>
+      </w:r>
+      <w:r>
+        <w:rPr>
+          <w:rFonts w:cstheme="minorHAnsi"/>
+        </w:rPr>
+        <w:t>iles in a computer directory</w:t>
       </w:r>
     </w:p>
     <w:p>
@@ -1098,7 +1126,19 @@
         <w:rPr>
           <w:rFonts w:cstheme="minorHAnsi"/>
         </w:rPr>
-        <w:t>2 – Add a fi</w:t>
+        <w:t xml:space="preserve">2 – Add </w:t>
+      </w:r>
+      <w:r>
+        <w:rPr>
+          <w:rFonts w:cstheme="minorHAnsi"/>
+        </w:rPr>
+        <w:t>a f</w:t>
+      </w:r>
+      <w:r>
+        <w:rPr>
+          <w:rFonts w:cstheme="minorHAnsi"/>
+        </w:rPr>
+        <w:t>i</w:t>
       </w:r>
       <w:r>
         <w:rPr>
@@ -1130,7 +1170,31 @@
         <w:rPr>
           <w:rFonts w:cstheme="minorHAnsi"/>
         </w:rPr>
-        <w:t xml:space="preserve"> – Find a file from a computer </w:t>
+        <w:t xml:space="preserve"> – Find </w:t>
+      </w:r>
+      <w:r>
+        <w:rPr>
+          <w:rFonts w:cstheme="minorHAnsi"/>
+        </w:rPr>
+        <w:t>a</w:t>
+      </w:r>
+      <w:r>
+        <w:rPr>
+          <w:rFonts w:cstheme="minorHAnsi"/>
+        </w:rPr>
+        <w:t xml:space="preserve"> </w:t>
+      </w:r>
+      <w:r>
+        <w:rPr>
+          <w:rFonts w:cstheme="minorHAnsi"/>
+        </w:rPr>
+        <w:t xml:space="preserve">file </w:t>
+      </w:r>
+      <w:r>
+        <w:rPr>
+          <w:rFonts w:cstheme="minorHAnsi"/>
+        </w:rPr>
+        <w:t xml:space="preserve">from a computer </w:t>
       </w:r>
       <w:r>
         <w:rPr>
@@ -1156,7 +1220,31 @@
         <w:rPr>
           <w:rFonts w:cstheme="minorHAnsi"/>
         </w:rPr>
-        <w:t xml:space="preserve"> Delete a file from a computer </w:t>
+        <w:t xml:space="preserve"> Delete </w:t>
+      </w:r>
+      <w:r>
+        <w:rPr>
+          <w:rFonts w:cstheme="minorHAnsi"/>
+        </w:rPr>
+        <w:t>a</w:t>
+      </w:r>
+      <w:r>
+        <w:rPr>
+          <w:rFonts w:cstheme="minorHAnsi"/>
+        </w:rPr>
+        <w:t xml:space="preserve"> </w:t>
+      </w:r>
+      <w:r>
+        <w:rPr>
+          <w:rFonts w:cstheme="minorHAnsi"/>
+        </w:rPr>
+        <w:t>f</w:t>
+      </w:r>
+      <w:r>
+        <w:rPr>
+          <w:rFonts w:cstheme="minorHAnsi"/>
+        </w:rPr>
+        <w:t xml:space="preserve">ile from a computer </w:t>
       </w:r>
       <w:r>
         <w:rPr>
@@ -1176,7 +1264,13 @@
         <w:rPr>
           <w:rFonts w:cstheme="minorHAnsi"/>
         </w:rPr>
-        <w:t xml:space="preserve"> 5 – Exit the application</w:t>
+        <w:t xml:space="preserve"> 5 – Exit </w:t>
+      </w:r>
+      <w:r>
+        <w:rPr>
+          <w:rFonts w:cstheme="minorHAnsi"/>
+        </w:rPr>
+        <w:t>file processing</w:t>
       </w:r>
     </w:p>
     <w:p>
@@ -1190,7 +1284,7 @@
       <w:pPr>
         <w:pStyle w:val="Heading2"/>
       </w:pPr>
-      <w:bookmarkStart w:id="2" w:name="_Toc79355709"/>
+      <w:bookmarkStart w:id="2" w:name="_Toc79356168"/>
       <w:r>
         <w:t>User Stories</w:t>
       </w:r>
@@ -1214,16 +1308,20 @@
         <w:tc>
           <w:tcPr>
             <w:tcW w:w="4788" w:type="dxa"/>
+            <w:shd w:val="clear" w:color="auto" w:fill="A6A6A6" w:themeFill="background1" w:themeFillShade="A6"/>
           </w:tcPr>
           <w:p>
             <w:pPr>
-              <w:rPr>
-                <w:rFonts w:cstheme="minorHAnsi"/>
+              <w:jc w:val="center"/>
+              <w:rPr>
+                <w:rFonts w:cstheme="minorHAnsi"/>
+                <w:b/>
               </w:rPr>
             </w:pPr>
             <w:r>
               <w:rPr>
                 <w:rFonts w:cstheme="minorHAnsi"/>
+                <w:b/>
               </w:rPr>
               <w:t>User Story</w:t>
             </w:r>
@@ -1232,16 +1330,20 @@
         <w:tc>
           <w:tcPr>
             <w:tcW w:w="4788" w:type="dxa"/>
+            <w:shd w:val="clear" w:color="auto" w:fill="A6A6A6" w:themeFill="background1" w:themeFillShade="A6"/>
           </w:tcPr>
           <w:p>
             <w:pPr>
-              <w:rPr>
-                <w:rFonts w:cstheme="minorHAnsi"/>
+              <w:jc w:val="center"/>
+              <w:rPr>
+                <w:rFonts w:cstheme="minorHAnsi"/>
+                <w:b/>
               </w:rPr>
             </w:pPr>
             <w:r>
               <w:rPr>
                 <w:rFonts w:cstheme="minorHAnsi"/>
+                <w:b/>
               </w:rPr>
               <w:t>Planned Sprint</w:t>
             </w:r>
@@ -1275,7 +1377,13 @@
               <w:rPr>
                 <w:rFonts w:cstheme="minorHAnsi"/>
               </w:rPr>
-              <w:t>prompt me to either, 1 – List All Files in a directory, 2 – Add a file to a directory, 3 – Find a file from a directory, 4 – Delete a file from a directory, 5 – Exit the application</w:t>
+              <w:t xml:space="preserve">prompt me to either, 1 – List All Files in a directory, 2 – Add a file to a directory, 3 – Find a file from a directory, 4 – Delete a file from a directory, 5 – Exit </w:t>
+            </w:r>
+            <w:r>
+              <w:rPr>
+                <w:rFonts w:cstheme="minorHAnsi"/>
+              </w:rPr>
+              <w:t>file processing</w:t>
             </w:r>
           </w:p>
           <w:p>
@@ -1351,7 +1459,13 @@
               <w:rPr>
                 <w:rFonts w:cstheme="minorHAnsi"/>
               </w:rPr>
-              <w:t>from the application</w:t>
+              <w:t xml:space="preserve">from the </w:t>
+            </w:r>
+            <w:r>
+              <w:rPr>
+                <w:rFonts w:cstheme="minorHAnsi"/>
+              </w:rPr>
+              <w:t>file processing loop</w:t>
             </w:r>
           </w:p>
         </w:tc>
@@ -1396,25 +1510,19 @@
                 <w:rFonts w:cstheme="minorHAnsi"/>
                 <w:b/>
               </w:rPr>
-              <w:t>list</w:t>
-            </w:r>
-            <w:r>
-              <w:rPr>
-                <w:rFonts w:cstheme="minorHAnsi"/>
-              </w:rPr>
-              <w:t xml:space="preserve"> the files in a </w:t>
-            </w:r>
-            <w:r>
-              <w:rPr>
-                <w:rFonts w:cstheme="minorHAnsi"/>
-              </w:rPr>
-              <w:t xml:space="preserve">computer </w:t>
-            </w:r>
-            <w:r>
-              <w:rPr>
-                <w:rFonts w:cstheme="minorHAnsi"/>
-              </w:rPr>
-              <w:t>directory I specify in ascending order</w:t>
+              <w:t xml:space="preserve">exit </w:t>
+            </w:r>
+            <w:r>
+              <w:rPr>
+                <w:rFonts w:cstheme="minorHAnsi"/>
+              </w:rPr>
+              <w:t xml:space="preserve">from the </w:t>
+            </w:r>
+            <w:r>
+              <w:rPr>
+                <w:rFonts w:cstheme="minorHAnsi"/>
+              </w:rPr>
+              <w:t>application</w:t>
             </w:r>
           </w:p>
         </w:tc>
@@ -1432,7 +1540,7 @@
               <w:rPr>
                 <w:rFonts w:cstheme="minorHAnsi"/>
               </w:rPr>
-              <w:t>2</w:t>
+              <w:t>1</w:t>
             </w:r>
           </w:p>
         </w:tc>
@@ -1459,13 +1567,13 @@
                 <w:rFonts w:cstheme="minorHAnsi"/>
                 <w:b/>
               </w:rPr>
-              <w:t>add</w:t>
-            </w:r>
-            <w:r>
-              <w:rPr>
-                <w:rFonts w:cstheme="minorHAnsi"/>
-              </w:rPr>
-              <w:t xml:space="preserve"> a file to a </w:t>
+              <w:t>list</w:t>
+            </w:r>
+            <w:r>
+              <w:rPr>
+                <w:rFonts w:cstheme="minorHAnsi"/>
+              </w:rPr>
+              <w:t xml:space="preserve"> the files in a </w:t>
             </w:r>
             <w:r>
               <w:rPr>
@@ -1477,7 +1585,7 @@
               <w:rPr>
                 <w:rFonts w:cstheme="minorHAnsi"/>
               </w:rPr>
-              <w:t>directory I specify</w:t>
+              <w:t>directory I specify in ascending order</w:t>
             </w:r>
           </w:p>
         </w:tc>
@@ -1522,13 +1630,25 @@
                 <w:rFonts w:cstheme="minorHAnsi"/>
                 <w:b/>
               </w:rPr>
-              <w:t>find</w:t>
-            </w:r>
-            <w:r>
-              <w:rPr>
-                <w:rFonts w:cstheme="minorHAnsi"/>
-              </w:rPr>
-              <w:t xml:space="preserve"> a file from a computer directory I specify</w:t>
+              <w:t>add</w:t>
+            </w:r>
+            <w:r>
+              <w:rPr>
+                <w:rFonts w:cstheme="minorHAnsi"/>
+              </w:rPr>
+              <w:t xml:space="preserve"> a file to a </w:t>
+            </w:r>
+            <w:r>
+              <w:rPr>
+                <w:rFonts w:cstheme="minorHAnsi"/>
+              </w:rPr>
+              <w:t xml:space="preserve">computer </w:t>
+            </w:r>
+            <w:r>
+              <w:rPr>
+                <w:rFonts w:cstheme="minorHAnsi"/>
+              </w:rPr>
+              <w:t>directory I specify</w:t>
             </w:r>
           </w:p>
         </w:tc>
@@ -1546,7 +1666,7 @@
               <w:rPr>
                 <w:rFonts w:cstheme="minorHAnsi"/>
               </w:rPr>
-              <w:t>3</w:t>
+              <w:t>2</w:t>
             </w:r>
           </w:p>
         </w:tc>
@@ -1573,7 +1693,7 @@
                 <w:rFonts w:cstheme="minorHAnsi"/>
                 <w:b/>
               </w:rPr>
-              <w:t>delete</w:t>
+              <w:t>find</w:t>
             </w:r>
             <w:r>
               <w:rPr>
@@ -1613,6 +1733,25 @@
                 <w:rFonts w:cstheme="minorHAnsi"/>
               </w:rPr>
             </w:pPr>
+            <w:r>
+              <w:rPr>
+                <w:rFonts w:cstheme="minorHAnsi"/>
+              </w:rPr>
+              <w:t xml:space="preserve">As a user I want to be able to </w:t>
+            </w:r>
+            <w:r>
+              <w:rPr>
+                <w:rFonts w:cstheme="minorHAnsi"/>
+                <w:b/>
+              </w:rPr>
+              <w:t>delete</w:t>
+            </w:r>
+            <w:r>
+              <w:rPr>
+                <w:rFonts w:cstheme="minorHAnsi"/>
+              </w:rPr>
+              <w:t xml:space="preserve"> a file from a computer directory I specify</w:t>
+            </w:r>
           </w:p>
         </w:tc>
         <w:tc>
@@ -1629,7 +1768,7 @@
               <w:rPr>
                 <w:rFonts w:cstheme="minorHAnsi"/>
               </w:rPr>
-              <w:t xml:space="preserve"> </w:t>
+              <w:t>3</w:t>
             </w:r>
           </w:p>
         </w:tc>
@@ -1657,32 +1796,57 @@
                 <w:rFonts w:cstheme="minorHAnsi"/>
               </w:rPr>
             </w:pPr>
+            <w:r>
+              <w:rPr>
+                <w:rFonts w:cstheme="minorHAnsi"/>
+              </w:rPr>
+              <w:t xml:space="preserve"> </w:t>
+            </w:r>
+          </w:p>
+        </w:tc>
+      </w:tr>
+      <w:tr>
+        <w:tc>
+          <w:tcPr>
+            <w:tcW w:w="4788" w:type="dxa"/>
+          </w:tcPr>
+          <w:p>
+            <w:pPr>
+              <w:rPr>
+                <w:rFonts w:cstheme="minorHAnsi"/>
+              </w:rPr>
+            </w:pPr>
+          </w:p>
+        </w:tc>
+        <w:tc>
+          <w:tcPr>
+            <w:tcW w:w="4788" w:type="dxa"/>
+          </w:tcPr>
+          <w:p>
+            <w:pPr>
+              <w:rPr>
+                <w:rFonts w:cstheme="minorHAnsi"/>
+              </w:rPr>
+            </w:pPr>
           </w:p>
         </w:tc>
       </w:tr>
     </w:tbl>
     <w:p>
       <w:pPr>
-        <w:rPr>
-          <w:rFonts w:cstheme="minorHAnsi"/>
-        </w:rPr>
-      </w:pPr>
-    </w:p>
-    <w:p>
-      <w:pPr>
-        <w:ind w:firstLine="720"/>
-        <w:rPr>
-          <w:rFonts w:cstheme="minorHAnsi"/>
-        </w:rPr>
-      </w:pPr>
-      <w:r>
-        <w:rPr>
-          <w:rFonts w:cstheme="minorHAnsi"/>
-        </w:rPr>
+        <w:pStyle w:val="Heading1"/>
+      </w:pPr>
+      <w:bookmarkStart w:id="3" w:name="_Toc79356169"/>
+      <w:r>
         <w:lastRenderedPageBreak/>
-        <w:tab/>
-      </w:r>
-    </w:p>
+        <w:t>Algorithms an</w:t>
+      </w:r>
+      <w:r>
+        <w:t>d flowcharts of the application</w:t>
+      </w:r>
+      <w:bookmarkEnd w:id="3"/>
+    </w:p>
+    <w:p/>
     <w:p>
       <w:pPr>
         <w:rPr>
@@ -1702,17 +1866,208 @@
       <w:pPr>
         <w:pStyle w:val="Heading1"/>
       </w:pPr>
-      <w:bookmarkStart w:id="3" w:name="_Toc79355710"/>
+      <w:bookmarkStart w:id="4" w:name="_Toc79356170"/>
       <w:r>
         <w:lastRenderedPageBreak/>
-        <w:t>Algorithms an</w:t>
-      </w:r>
-      <w:r>
-        <w:t>d flowcharts of the application</w:t>
-      </w:r>
-      <w:bookmarkEnd w:id="3"/>
+        <w:t>Co</w:t>
+      </w:r>
+      <w:r>
+        <w:t>re concepts used in the project</w:t>
+      </w:r>
+      <w:bookmarkEnd w:id="4"/>
     </w:p>
     <w:p/>
+    <w:p>
+      <w:r>
+        <w:t>The core concepts used in this project were:</w:t>
+      </w:r>
+    </w:p>
+    <w:p>
+      <w:pPr>
+        <w:pStyle w:val="ListParagraph"/>
+        <w:numPr>
+          <w:ilvl w:val="0"/>
+          <w:numId w:val="3"/>
+        </w:numPr>
+      </w:pPr>
+      <w:r>
+        <w:t>Object Oriented Programming</w:t>
+      </w:r>
+    </w:p>
+    <w:p>
+      <w:pPr>
+        <w:pStyle w:val="ListParagraph"/>
+        <w:numPr>
+          <w:ilvl w:val="1"/>
+          <w:numId w:val="3"/>
+        </w:numPr>
+      </w:pPr>
+      <w:r>
+        <w:t>Utilizing classes to represent entities</w:t>
+      </w:r>
+    </w:p>
+    <w:p>
+      <w:pPr>
+        <w:pStyle w:val="ListParagraph"/>
+        <w:numPr>
+          <w:ilvl w:val="0"/>
+          <w:numId w:val="3"/>
+        </w:numPr>
+      </w:pPr>
+      <w:r>
+        <w:t>File handling</w:t>
+      </w:r>
+    </w:p>
+    <w:p>
+      <w:pPr>
+        <w:pStyle w:val="ListParagraph"/>
+        <w:numPr>
+          <w:ilvl w:val="1"/>
+          <w:numId w:val="3"/>
+        </w:numPr>
+      </w:pPr>
+      <w:r>
+        <w:t xml:space="preserve">Creating, reading, finding and </w:t>
+      </w:r>
+      <w:r>
+        <w:t>deleting</w:t>
+      </w:r>
+      <w:r>
+        <w:t xml:space="preserve"> files in the file system</w:t>
+      </w:r>
+    </w:p>
+    <w:p>
+      <w:pPr>
+        <w:pStyle w:val="ListParagraph"/>
+        <w:numPr>
+          <w:ilvl w:val="0"/>
+          <w:numId w:val="3"/>
+        </w:numPr>
+      </w:pPr>
+      <w:r>
+        <w:t>Exception handling</w:t>
+      </w:r>
+    </w:p>
+    <w:p>
+      <w:pPr>
+        <w:pStyle w:val="ListParagraph"/>
+        <w:numPr>
+          <w:ilvl w:val="1"/>
+          <w:numId w:val="3"/>
+        </w:numPr>
+      </w:pPr>
+      <w:r>
+        <w:t>Intercepting and processing application errors</w:t>
+      </w:r>
+    </w:p>
+    <w:p>
+      <w:pPr>
+        <w:pStyle w:val="ListParagraph"/>
+        <w:numPr>
+          <w:ilvl w:val="0"/>
+          <w:numId w:val="3"/>
+        </w:numPr>
+      </w:pPr>
+      <w:r>
+        <w:t>Code modularity</w:t>
+      </w:r>
+    </w:p>
+    <w:p>
+      <w:pPr>
+        <w:pStyle w:val="ListParagraph"/>
+        <w:numPr>
+          <w:ilvl w:val="1"/>
+          <w:numId w:val="3"/>
+        </w:numPr>
+      </w:pPr>
+      <w:r>
+        <w:t>Separating processing via separate classes</w:t>
+      </w:r>
+    </w:p>
+    <w:p>
+      <w:pPr>
+        <w:pStyle w:val="ListParagraph"/>
+        <w:numPr>
+          <w:ilvl w:val="0"/>
+          <w:numId w:val="3"/>
+        </w:numPr>
+      </w:pPr>
+      <w:r>
+        <w:t>Collections</w:t>
+      </w:r>
+    </w:p>
+    <w:p>
+      <w:pPr>
+        <w:pStyle w:val="ListParagraph"/>
+        <w:numPr>
+          <w:ilvl w:val="1"/>
+          <w:numId w:val="3"/>
+        </w:numPr>
+      </w:pPr>
+      <w:r>
+        <w:t>ArrayList</w:t>
+      </w:r>
+    </w:p>
+    <w:p>
+      <w:pPr>
+        <w:pStyle w:val="ListParagraph"/>
+        <w:numPr>
+          <w:ilvl w:val="0"/>
+          <w:numId w:val="3"/>
+        </w:numPr>
+      </w:pPr>
+      <w:r>
+        <w:t>Data Structures</w:t>
+      </w:r>
+    </w:p>
+    <w:p>
+      <w:pPr>
+        <w:pStyle w:val="ListParagraph"/>
+        <w:numPr>
+          <w:ilvl w:val="1"/>
+          <w:numId w:val="3"/>
+        </w:numPr>
+      </w:pPr>
+      <w:r>
+        <w:t xml:space="preserve">ArrayList used to hold names of files  </w:t>
+      </w:r>
+    </w:p>
+    <w:p>
+      <w:pPr>
+        <w:pStyle w:val="ListParagraph"/>
+        <w:numPr>
+          <w:ilvl w:val="1"/>
+          <w:numId w:val="3"/>
+        </w:numPr>
+      </w:pPr>
+      <w:r>
+        <w:t>List.sort() used to sort the ArrayList in ascending order</w:t>
+      </w:r>
+    </w:p>
+    <w:p>
+      <w:pPr>
+        <w:pStyle w:val="ListParagraph"/>
+        <w:numPr>
+          <w:ilvl w:val="0"/>
+          <w:numId w:val="3"/>
+        </w:numPr>
+      </w:pPr>
+      <w:r>
+        <w:t>Control mechanisms</w:t>
+      </w:r>
+    </w:p>
+    <w:p>
+      <w:pPr>
+        <w:pStyle w:val="ListParagraph"/>
+        <w:numPr>
+          <w:ilvl w:val="1"/>
+          <w:numId w:val="3"/>
+        </w:numPr>
+      </w:pPr>
+      <w:r>
+        <w:t>While loop to control user prompts, input and exit</w:t>
+      </w:r>
+    </w:p>
     <w:p>
       <w:pPr>
         <w:rPr>
@@ -1732,210 +2087,7 @@
       <w:pPr>
         <w:pStyle w:val="Heading1"/>
       </w:pPr>
-      <w:bookmarkStart w:id="4" w:name="_Toc79355711"/>
-      <w:r>
-        <w:lastRenderedPageBreak/>
-        <w:t>Co</w:t>
-      </w:r>
-      <w:r>
-        <w:t>re concepts used in the project</w:t>
-      </w:r>
-      <w:bookmarkEnd w:id="4"/>
-    </w:p>
-    <w:p/>
-    <w:p>
-      <w:r>
-        <w:t>The core concepts used in this project were:</w:t>
-      </w:r>
-    </w:p>
-    <w:p>
-      <w:pPr>
-        <w:pStyle w:val="ListParagraph"/>
-        <w:numPr>
-          <w:ilvl w:val="0"/>
-          <w:numId w:val="3"/>
-        </w:numPr>
-      </w:pPr>
-      <w:r>
-        <w:t>Object Oriented Programming</w:t>
-      </w:r>
-    </w:p>
-    <w:p>
-      <w:pPr>
-        <w:pStyle w:val="ListParagraph"/>
-        <w:numPr>
-          <w:ilvl w:val="1"/>
-          <w:numId w:val="3"/>
-        </w:numPr>
-      </w:pPr>
-      <w:r>
-        <w:t>Utilizing classes to represent entities</w:t>
-      </w:r>
-    </w:p>
-    <w:p>
-      <w:pPr>
-        <w:pStyle w:val="ListParagraph"/>
-        <w:numPr>
-          <w:ilvl w:val="0"/>
-          <w:numId w:val="3"/>
-        </w:numPr>
-      </w:pPr>
-      <w:r>
-        <w:t>File handling</w:t>
-      </w:r>
-    </w:p>
-    <w:p>
-      <w:pPr>
-        <w:pStyle w:val="ListParagraph"/>
-        <w:numPr>
-          <w:ilvl w:val="1"/>
-          <w:numId w:val="3"/>
-        </w:numPr>
-      </w:pPr>
-      <w:r>
-        <w:t>Creating, reading, finding and searching files in the file system</w:t>
-      </w:r>
-    </w:p>
-    <w:p>
-      <w:pPr>
-        <w:pStyle w:val="ListParagraph"/>
-        <w:numPr>
-          <w:ilvl w:val="0"/>
-          <w:numId w:val="3"/>
-        </w:numPr>
-      </w:pPr>
-      <w:r>
-        <w:t>Exception handling</w:t>
-      </w:r>
-    </w:p>
-    <w:p>
-      <w:pPr>
-        <w:pStyle w:val="ListParagraph"/>
-        <w:numPr>
-          <w:ilvl w:val="1"/>
-          <w:numId w:val="3"/>
-        </w:numPr>
-      </w:pPr>
-      <w:r>
-        <w:t>Intercepting and processing application errors</w:t>
-      </w:r>
-    </w:p>
-    <w:p>
-      <w:pPr>
-        <w:pStyle w:val="ListParagraph"/>
-        <w:numPr>
-          <w:ilvl w:val="0"/>
-          <w:numId w:val="3"/>
-        </w:numPr>
-      </w:pPr>
-      <w:r>
-        <w:t>Code modularity</w:t>
-      </w:r>
-    </w:p>
-    <w:p>
-      <w:pPr>
-        <w:pStyle w:val="ListParagraph"/>
-        <w:numPr>
-          <w:ilvl w:val="1"/>
-          <w:numId w:val="3"/>
-        </w:numPr>
-      </w:pPr>
-      <w:r>
-        <w:t>Separating processing via separate classes</w:t>
-      </w:r>
-    </w:p>
-    <w:p>
-      <w:pPr>
-        <w:pStyle w:val="ListParagraph"/>
-        <w:numPr>
-          <w:ilvl w:val="0"/>
-          <w:numId w:val="3"/>
-        </w:numPr>
-      </w:pPr>
-      <w:r>
-        <w:t>Collections</w:t>
-      </w:r>
-    </w:p>
-    <w:p>
-      <w:pPr>
-        <w:pStyle w:val="ListParagraph"/>
-        <w:numPr>
-          <w:ilvl w:val="1"/>
-          <w:numId w:val="3"/>
-        </w:numPr>
-      </w:pPr>
-      <w:r>
-        <w:t>ArrayList</w:t>
-      </w:r>
-    </w:p>
-    <w:p>
-      <w:pPr>
-        <w:pStyle w:val="ListParagraph"/>
-        <w:numPr>
-          <w:ilvl w:val="0"/>
-          <w:numId w:val="3"/>
-        </w:numPr>
-      </w:pPr>
-      <w:r>
-        <w:t>Data Structures</w:t>
-      </w:r>
-    </w:p>
-    <w:p>
-      <w:pPr>
-        <w:pStyle w:val="ListParagraph"/>
-        <w:numPr>
-          <w:ilvl w:val="1"/>
-          <w:numId w:val="3"/>
-        </w:numPr>
-      </w:pPr>
-      <w:r>
-        <w:t xml:space="preserve">ArrayList used to hold names of files  </w:t>
-      </w:r>
-    </w:p>
-    <w:p>
-      <w:pPr>
-        <w:pStyle w:val="ListParagraph"/>
-        <w:numPr>
-          <w:ilvl w:val="0"/>
-          <w:numId w:val="3"/>
-        </w:numPr>
-      </w:pPr>
-      <w:r>
-        <w:t>Control mechanisms</w:t>
-      </w:r>
-    </w:p>
-    <w:p>
-      <w:pPr>
-        <w:pStyle w:val="ListParagraph"/>
-        <w:numPr>
-          <w:ilvl w:val="1"/>
-          <w:numId w:val="3"/>
-        </w:numPr>
-      </w:pPr>
-      <w:r>
-        <w:t>While loop to control user prompts, input and exit</w:t>
-      </w:r>
-    </w:p>
-    <w:p>
-      <w:pPr>
-        <w:rPr>
-          <w:rFonts w:asciiTheme="majorHAnsi" w:eastAsiaTheme="majorEastAsia" w:hAnsiTheme="majorHAnsi" w:cstheme="majorBidi"/>
-          <w:b/>
-          <w:bCs/>
-          <w:color w:val="365F91" w:themeColor="accent1" w:themeShade="BF"/>
-          <w:sz w:val="28"/>
-          <w:szCs w:val="28"/>
-        </w:rPr>
-      </w:pPr>
-      <w:r>
-        <w:br w:type="page"/>
-      </w:r>
-    </w:p>
-    <w:p>
-      <w:pPr>
-        <w:pStyle w:val="Heading1"/>
-      </w:pPr>
-      <w:bookmarkStart w:id="5" w:name="_Toc79355712"/>
+      <w:bookmarkStart w:id="5" w:name="_Toc79356171"/>
       <w:r>
         <w:lastRenderedPageBreak/>
         <w:t>Link to the GitHub repository</w:t>
@@ -1998,7 +2150,7 @@
       <w:pPr>
         <w:pStyle w:val="Heading1"/>
       </w:pPr>
-      <w:bookmarkStart w:id="6" w:name="_Toc79355713"/>
+      <w:bookmarkStart w:id="6" w:name="_Toc79356172"/>
       <w:r>
         <w:lastRenderedPageBreak/>
         <w:t>Conclusion on enhancing the application and defining the Unique Selling Points</w:t>
@@ -3698,7 +3850,7 @@
 </file>
 
 <file path=customXml/itemProps1.xml><?xml version="1.0" encoding="utf-8"?>
-<ds:datastoreItem xmlns:ds="http://schemas.openxmlformats.org/officeDocument/2006/customXml" ds:itemID="{43C4C503-DAC2-4459-924D-A2C0E47A7AD5}">
+<ds:datastoreItem xmlns:ds="http://schemas.openxmlformats.org/officeDocument/2006/customXml" ds:itemID="{75F06029-682C-41C8-A276-E4E5FE666C57}">
   <ds:schemaRefs>
     <ds:schemaRef ds:uri="http://schemas.openxmlformats.org/officeDocument/2006/bibliography"/>
   </ds:schemaRefs>

</xml_diff>